<commit_message>
This is a rework of the session 1 materials
</commit_message>
<xml_diff>
--- a/docassemble/DALTraining/data/templates/affidavit_template.docx
+++ b/docassemble/DALTraining/data/templates/affidavit_template.docx
@@ -146,15 +146,13 @@
           </w:tcPr>
           <w:p>
             <w:r>
-              <w:t xml:space="preserve">In re </w:t>
+              <w:t xml:space="preserve">In re {{ </w:t>
             </w:r>
-            <w:proofErr w:type="gramStart"/>
             <w:r>
-              <w:t>{{ name</w:t>
+              <w:t>full_</w:t>
             </w:r>
-            <w:proofErr w:type="gramEnd"/>
             <w:r>
-              <w:t xml:space="preserve"> }}</w:t>
+              <w:t>name }}</w:t>
             </w:r>
           </w:p>
         </w:tc>
@@ -191,15 +189,13 @@
         <w:t>Under penalty of perjury I</w:t>
       </w:r>
       <w:r>
-        <w:t xml:space="preserve">, </w:t>
+        <w:t xml:space="preserve">, {{ </w:t>
       </w:r>
-      <w:proofErr w:type="gramStart"/>
       <w:r>
-        <w:t>{{ name</w:t>
+        <w:t>full_</w:t>
       </w:r>
-      <w:proofErr w:type="gramEnd"/>
       <w:r>
-        <w:t xml:space="preserve"> }},</w:t>
+        <w:t>name }},</w:t>
       </w:r>
       <w:r>
         <w:t xml:space="preserve"> </w:t>
@@ -215,24 +211,11 @@
       <w:pPr>
         <w:ind w:left="360" w:right="360"/>
       </w:pPr>
-      <w:proofErr w:type="gramStart"/>
       <w:r>
-        <w:t xml:space="preserve">{{ </w:t>
-      </w:r>
-      <w:proofErr w:type="spellStart"/>
-      <w:r>
-        <w:t>affidavit</w:t>
-      </w:r>
-      <w:proofErr w:type="gramEnd"/>
-      <w:r>
-        <w:t>_</w:t>
+        <w:t>{{ affidavit_</w:t>
       </w:r>
       <w:r>
-        <w:t>body</w:t>
-      </w:r>
-      <w:proofErr w:type="spellEnd"/>
-      <w:r>
-        <w:t xml:space="preserve"> </w:t>
+        <w:t xml:space="preserve">body </w:t>
       </w:r>
       <w:r>
         <w:t>}}</w:t>
@@ -252,13 +235,8 @@
       <w:r>
         <w:tab/>
       </w:r>
-      <w:proofErr w:type="gramStart"/>
       <w:r>
-        <w:t>{{ signature</w:t>
-      </w:r>
-      <w:proofErr w:type="gramEnd"/>
-      <w:r>
-        <w:t xml:space="preserve"> }}</w:t>
+        <w:t>{{ signature }}</w:t>
       </w:r>
     </w:p>
     <w:p>
@@ -268,30 +246,14 @@
         </w:tabs>
       </w:pPr>
       <w:r>
-        <w:t xml:space="preserve">Dated: </w:t>
-      </w:r>
-      <w:proofErr w:type="gramStart"/>
-      <w:r>
-        <w:t xml:space="preserve">{{ </w:t>
-      </w:r>
-      <w:proofErr w:type="spellStart"/>
-      <w:r>
-        <w:t>signature</w:t>
-      </w:r>
-      <w:proofErr w:type="gramEnd"/>
-      <w:r>
-        <w:t>_date</w:t>
-      </w:r>
-      <w:proofErr w:type="spellEnd"/>
-      <w:r>
-        <w:t xml:space="preserve"> }}</w:t>
+        <w:t>Dated: {{ signature_date }}</w:t>
       </w:r>
       <w:r>
         <w:tab/>
         <w:t xml:space="preserve">{{ </w:t>
       </w:r>
       <w:r>
-        <w:t xml:space="preserve">name </w:t>
+        <w:t xml:space="preserve">full_name </w:t>
       </w:r>
       <w:r>
         <w:t>}}</w:t>

</xml_diff>